<commit_message>
responsive plan, example and exercise
</commit_message>
<xml_diff>
--- a/Plans/14th week Bootstrap.docx
+++ b/Plans/14th week Bootstrap.docx
@@ -47,14 +47,7 @@
           <w:sz w:val="26"/>
           <w:szCs w:val="26"/>
         </w:rPr>
-        <w:t xml:space="preserve">: </w:t>
-      </w:r>
-      <w:r>
-        <w:rPr>
-          <w:sz w:val="26"/>
-          <w:szCs w:val="26"/>
-        </w:rPr>
-        <w:t>Bootstrap</w:t>
+        <w:t>: Bootstrap</w:t>
       </w:r>
     </w:p>
     <w:p>
@@ -223,6 +216,11 @@
     </w:p>
     <w:p>
       <w:pPr>
+        <w:pStyle w:val="ListParagraph"/>
+        <w:numPr>
+          <w:ilvl w:val="0"/>
+          <w:numId w:val="2"/>
+        </w:numPr>
         <w:spacing w:line="240" w:lineRule="auto"/>
         <w:ind w:right="-858"/>
         <w:rPr>
@@ -242,7 +240,15 @@
           <w:sz w:val="28"/>
           <w:szCs w:val="28"/>
         </w:rPr>
-        <w:t>is lesson is to demonstrates how to use Bootstrap features to improve the layout of websites</w:t>
+        <w:t xml:space="preserve">is lesson is to demonstrates how to use Bootstrap features to improve the layout of </w:t>
+      </w:r>
+      <w:r>
+        <w:rPr>
+          <w:rFonts w:ascii="Times New Roman" w:hAnsi="Times New Roman" w:cs="Times New Roman"/>
+          <w:sz w:val="30"/>
+          <w:szCs w:val="30"/>
+        </w:rPr>
+        <w:t>websites</w:t>
       </w:r>
       <w:r>
         <w:rPr>
@@ -804,18 +810,18 @@
         <w:ind w:right="-858"/>
         <w:rPr>
           <w:rFonts w:asciiTheme="minorBidi" w:hAnsiTheme="minorBidi"/>
-          <w:color w:val="000000"/>
-          <w:sz w:val="18"/>
-          <w:szCs w:val="18"/>
+          <w:color w:val="212529"/>
+          <w:sz w:val="23"/>
+          <w:szCs w:val="23"/>
           <w:shd w:val="clear" w:color="auto" w:fill="FFFFFF"/>
         </w:rPr>
       </w:pPr>
       <w:r>
         <w:rPr>
           <w:rFonts w:asciiTheme="minorBidi" w:hAnsiTheme="minorBidi"/>
-          <w:color w:val="000000"/>
-          <w:sz w:val="18"/>
-          <w:szCs w:val="18"/>
+          <w:color w:val="212529"/>
+          <w:sz w:val="23"/>
+          <w:szCs w:val="23"/>
           <w:shd w:val="clear" w:color="auto" w:fill="FFFFFF"/>
         </w:rPr>
         <w:t>Content delivery networks (</w:t>
@@ -823,13 +829,9 @@
       <w:hyperlink r:id="rId6" w:history="1">
         <w:r>
           <w:rPr>
-            <w:rStyle w:val="Hyperlink"/>
-            <w:rFonts w:asciiTheme="minorBidi" w:hAnsiTheme="minorBidi"/>
-            <w:color w:val="428BCA"/>
-            <w:sz w:val="18"/>
-            <w:szCs w:val="18"/>
-            <w:u w:val="none"/>
-            <w:shd w:val="clear" w:color="auto" w:fill="FFFFFF"/>
+            <w:color w:val="212529"/>
+            <w:sz w:val="23"/>
+            <w:szCs w:val="23"/>
           </w:rPr>
           <w:t>CDN</w:t>
         </w:r>
@@ -837,9 +839,9 @@
       <w:r>
         <w:rPr>
           <w:rFonts w:asciiTheme="minorBidi" w:hAnsiTheme="minorBidi"/>
-          <w:color w:val="000000"/>
-          <w:sz w:val="18"/>
-          <w:szCs w:val="18"/>
+          <w:color w:val="212529"/>
+          <w:sz w:val="23"/>
+          <w:szCs w:val="23"/>
           <w:shd w:val="clear" w:color="auto" w:fill="FFFFFF"/>
         </w:rPr>
         <w:t>) are the transparent backbone of the Internet in charge of content delivery. Whether we know it or not, every one of us interacts with CDNs on a daily basis; when reading articles on news sites, shopping online, watching YouTube videos or perusing social media feeds.</w:t>
@@ -914,19 +916,19 @@
         <w:spacing w:line="240" w:lineRule="auto"/>
         <w:ind w:right="-858"/>
         <w:rPr>
-          <w:rFonts w:ascii="Segoe UI" w:hAnsi="Segoe UI" w:cs="Segoe UI"/>
+          <w:rFonts w:asciiTheme="minorBidi" w:hAnsiTheme="minorBidi"/>
           <w:color w:val="212529"/>
-          <w:sz w:val="30"/>
-          <w:szCs w:val="30"/>
+          <w:sz w:val="23"/>
+          <w:szCs w:val="23"/>
           <w:shd w:val="clear" w:color="auto" w:fill="FFFFFF"/>
         </w:rPr>
       </w:pPr>
       <w:r>
         <w:rPr>
-          <w:rFonts w:ascii="Segoe UI" w:hAnsi="Segoe UI" w:cs="Segoe UI"/>
+          <w:rFonts w:asciiTheme="minorBidi" w:hAnsiTheme="minorBidi"/>
           <w:color w:val="212529"/>
-          <w:sz w:val="30"/>
-          <w:szCs w:val="30"/>
+          <w:sz w:val="23"/>
+          <w:szCs w:val="23"/>
           <w:shd w:val="clear" w:color="auto" w:fill="FFFFFF"/>
         </w:rPr>
         <w:t>Bootstrap is an open source toolkit for developing with HTML, CSS, and JS. </w:t>
@@ -998,10 +1000,6 @@
     <w:p>
       <w:pPr>
         <w:pStyle w:val="ListParagraph"/>
-        <w:numPr>
-          <w:ilvl w:val="1"/>
-          <w:numId w:val="2"/>
-        </w:numPr>
         <w:spacing w:line="240" w:lineRule="auto"/>
         <w:ind w:right="-858"/>
         <w:rPr>
@@ -1012,42 +1010,64 @@
       </w:pPr>
       <w:r>
         <w:rPr>
-          <w:rFonts w:ascii="Verdana" w:eastAsia="Times New Roman" w:hAnsi="Verdana" w:cs="Times New Roman"/>
-          <w:color w:val="000000"/>
-          <w:sz w:val="20"/>
-          <w:szCs w:val="20"/>
+          <w:rFonts w:asciiTheme="minorBidi" w:hAnsiTheme="minorBidi"/>
+          <w:color w:val="212529"/>
+          <w:sz w:val="23"/>
+          <w:szCs w:val="23"/>
+          <w:shd w:val="clear" w:color="auto" w:fill="FFFFFF"/>
         </w:rPr>
         <w:t xml:space="preserve">Go to </w:t>
       </w:r>
       <w:hyperlink r:id="rId9" w:history="1">
         <w:r>
           <w:rPr>
-            <w:rStyle w:val="Hyperlink"/>
-            <w:rFonts w:ascii="Times New Roman" w:hAnsi="Times New Roman" w:cs="Times New Roman"/>
-            <w:sz w:val="30"/>
-            <w:szCs w:val="30"/>
+            <w:rFonts w:asciiTheme="minorBidi" w:hAnsiTheme="minorBidi"/>
+            <w:color w:val="212529"/>
+            <w:sz w:val="23"/>
+            <w:szCs w:val="23"/>
+            <w:shd w:val="clear" w:color="auto" w:fill="FFFFFF"/>
           </w:rPr>
           <w:t>https://getbootstrap.com/</w:t>
         </w:r>
       </w:hyperlink>
       <w:r>
         <w:rPr>
+          <w:rFonts w:asciiTheme="minorBidi" w:hAnsiTheme="minorBidi"/>
+          <w:color w:val="212529"/>
+          <w:sz w:val="23"/>
+          <w:szCs w:val="23"/>
+          <w:shd w:val="clear" w:color="auto" w:fill="FFFFFF"/>
+        </w:rPr>
+        <w:t xml:space="preserve"> </w:t>
+      </w:r>
+    </w:p>
+    <w:p>
+      <w:pPr>
+        <w:pStyle w:val="ListParagraph"/>
+        <w:spacing w:line="240" w:lineRule="auto"/>
+        <w:ind w:right="-858"/>
+        <w:rPr>
           <w:rFonts w:ascii="Times New Roman" w:hAnsi="Times New Roman" w:cs="Times New Roman"/>
           <w:sz w:val="30"/>
           <w:szCs w:val="30"/>
         </w:rPr>
-        <w:t xml:space="preserve"> </w:t>
+      </w:pPr>
+      <w:r>
+        <w:rPr>
+          <w:rFonts w:asciiTheme="minorBidi" w:hAnsiTheme="minorBidi"/>
+          <w:color w:val="212529"/>
+          <w:sz w:val="23"/>
+          <w:szCs w:val="23"/>
+          <w:shd w:val="clear" w:color="auto" w:fill="FFFFFF"/>
+        </w:rPr>
+        <w:t>Copy the bootstrap CDN</w:t>
       </w:r>
     </w:p>
     <w:p>
       <w:pPr>
         <w:pStyle w:val="ListParagraph"/>
-        <w:numPr>
-          <w:ilvl w:val="1"/>
-          <w:numId w:val="2"/>
-        </w:numPr>
-        <w:spacing w:line="240" w:lineRule="auto"/>
-        <w:ind w:right="-858"/>
+        <w:spacing w:line="240" w:lineRule="auto"/>
+        <w:ind w:left="1440" w:right="-858"/>
         <w:rPr>
           <w:rFonts w:ascii="Times New Roman" w:hAnsi="Times New Roman" w:cs="Times New Roman"/>
           <w:sz w:val="30"/>
@@ -1056,14 +1076,6 @@
       </w:pPr>
       <w:r>
         <w:rPr>
-          <w:rFonts w:ascii="Times New Roman" w:hAnsi="Times New Roman" w:cs="Times New Roman"/>
-          <w:sz w:val="30"/>
-          <w:szCs w:val="30"/>
-        </w:rPr>
-        <w:t xml:space="preserve">Copy the bootstrap CDN </w:t>
-      </w:r>
-      <w:r>
-        <w:rPr>
           <w:rFonts w:ascii="Consolas" w:hAnsi="Consolas"/>
           <w:color w:val="2F6F9F"/>
         </w:rPr>
@@ -1182,44 +1194,25 @@
     <w:p>
       <w:pPr>
         <w:pStyle w:val="ListParagraph"/>
-        <w:numPr>
-          <w:ilvl w:val="1"/>
-          <w:numId w:val="2"/>
-        </w:numPr>
-        <w:spacing w:line="240" w:lineRule="auto"/>
-        <w:ind w:right="-858"/>
-        <w:rPr>
-          <w:rFonts w:ascii="Times New Roman" w:hAnsi="Times New Roman" w:cs="Times New Roman"/>
-          <w:sz w:val="30"/>
-          <w:szCs w:val="30"/>
-        </w:rPr>
-      </w:pPr>
-      <w:r>
-        <w:rPr>
-          <w:rFonts w:ascii="Consolas" w:hAnsi="Consolas"/>
-          <w:color w:val="2F6F9F"/>
+        <w:spacing w:line="240" w:lineRule="auto"/>
+        <w:ind w:right="-858"/>
+        <w:rPr>
+          <w:rFonts w:asciiTheme="minorBidi" w:hAnsiTheme="minorBidi"/>
+          <w:color w:val="212529"/>
+          <w:sz w:val="23"/>
+          <w:szCs w:val="23"/>
+          <w:shd w:val="clear" w:color="auto" w:fill="FFFFFF"/>
+        </w:rPr>
+      </w:pPr>
+      <w:r>
+        <w:rPr>
+          <w:rFonts w:asciiTheme="minorBidi" w:hAnsiTheme="minorBidi"/>
+          <w:color w:val="212529"/>
+          <w:sz w:val="23"/>
+          <w:szCs w:val="23"/>
+          <w:shd w:val="clear" w:color="auto" w:fill="FFFFFF"/>
         </w:rPr>
         <w:t>Add the CDN to HTML Head tag.</w:t>
-      </w:r>
-    </w:p>
-    <w:p>
-      <w:pPr>
-        <w:pStyle w:val="ListParagraph"/>
-        <w:spacing w:line="240" w:lineRule="auto"/>
-        <w:ind w:right="-858"/>
-        <w:rPr>
-          <w:rFonts w:ascii="Times New Roman" w:hAnsi="Times New Roman" w:cs="Times New Roman"/>
-          <w:sz w:val="30"/>
-          <w:szCs w:val="30"/>
-        </w:rPr>
-      </w:pPr>
-      <w:r>
-        <w:rPr>
-          <w:rFonts w:ascii="Verdana" w:eastAsia="Times New Roman" w:hAnsi="Verdana" w:cs="Times New Roman"/>
-          <w:color w:val="000000"/>
-          <w:szCs w:val="28"/>
-        </w:rPr>
-        <w:t xml:space="preserve"> </w:t>
       </w:r>
     </w:p>
     <w:p>
@@ -1232,24 +1225,24 @@
         <w:spacing w:line="240" w:lineRule="auto"/>
         <w:ind w:right="-858"/>
         <w:rPr>
-          <w:rFonts w:asciiTheme="majorBidi" w:hAnsiTheme="majorBidi" w:cstheme="majorBidi"/>
-          <w:sz w:val="28"/>
-          <w:szCs w:val="28"/>
-        </w:rPr>
-      </w:pPr>
-      <w:r>
-        <w:rPr>
-          <w:rFonts w:asciiTheme="majorBidi" w:hAnsiTheme="majorBidi" w:cstheme="majorBidi"/>
-          <w:sz w:val="28"/>
-          <w:szCs w:val="28"/>
+          <w:rFonts w:ascii="Times New Roman" w:hAnsi="Times New Roman" w:cs="Times New Roman"/>
+          <w:sz w:val="30"/>
+          <w:szCs w:val="30"/>
+        </w:rPr>
+      </w:pPr>
+      <w:r>
+        <w:rPr>
+          <w:rFonts w:ascii="Times New Roman" w:hAnsi="Times New Roman" w:cs="Times New Roman"/>
+          <w:sz w:val="30"/>
+          <w:szCs w:val="30"/>
         </w:rPr>
         <w:t>Bootstrap Buttons</w:t>
       </w:r>
       <w:r>
         <w:rPr>
-          <w:rFonts w:asciiTheme="majorBidi" w:hAnsiTheme="majorBidi" w:cstheme="majorBidi"/>
-          <w:sz w:val="28"/>
-          <w:szCs w:val="28"/>
+          <w:rFonts w:ascii="Times New Roman" w:hAnsi="Times New Roman" w:cs="Times New Roman"/>
+          <w:sz w:val="30"/>
+          <w:szCs w:val="30"/>
         </w:rPr>
         <w:t>.</w:t>
       </w:r>
@@ -1259,11 +1252,20 @@
         <w:pStyle w:val="ListParagraph"/>
         <w:spacing w:line="240" w:lineRule="auto"/>
         <w:ind w:right="-858"/>
+        <w:rPr>
+          <w:rStyle w:val="Hyperlink"/>
+          <w:rFonts w:ascii="Times New Roman" w:hAnsi="Times New Roman" w:cs="Times New Roman"/>
+          <w:sz w:val="24"/>
+          <w:szCs w:val="24"/>
+        </w:rPr>
       </w:pPr>
       <w:hyperlink r:id="rId10" w:history="1">
         <w:r>
           <w:rPr>
             <w:rStyle w:val="Hyperlink"/>
+            <w:rFonts w:ascii="Times New Roman" w:hAnsi="Times New Roman" w:cs="Times New Roman"/>
+            <w:sz w:val="24"/>
+            <w:szCs w:val="24"/>
           </w:rPr>
           <w:t>https://getbootstrap.com/docs/4.0/components/buttons/</w:t>
         </w:r>
@@ -1279,34 +1281,34 @@
         <w:spacing w:line="240" w:lineRule="auto"/>
         <w:ind w:right="-858"/>
         <w:rPr>
-          <w:rFonts w:asciiTheme="majorBidi" w:hAnsiTheme="majorBidi" w:cstheme="majorBidi"/>
-          <w:sz w:val="28"/>
-          <w:szCs w:val="28"/>
-        </w:rPr>
-      </w:pPr>
-      <w:r>
-        <w:rPr>
-          <w:rFonts w:asciiTheme="majorBidi" w:hAnsiTheme="majorBidi" w:cstheme="majorBidi"/>
-          <w:sz w:val="28"/>
-          <w:szCs w:val="28"/>
+          <w:rFonts w:ascii="Times New Roman" w:hAnsi="Times New Roman" w:cs="Times New Roman"/>
+          <w:sz w:val="30"/>
+          <w:szCs w:val="30"/>
+        </w:rPr>
+      </w:pPr>
+      <w:r>
+        <w:rPr>
+          <w:rFonts w:ascii="Times New Roman" w:hAnsi="Times New Roman" w:cs="Times New Roman"/>
+          <w:sz w:val="30"/>
+          <w:szCs w:val="30"/>
         </w:rPr>
         <w:t xml:space="preserve">Bootstrap </w:t>
       </w:r>
       <w:proofErr w:type="spellStart"/>
       <w:r>
         <w:rPr>
-          <w:rFonts w:asciiTheme="majorBidi" w:hAnsiTheme="majorBidi" w:cstheme="majorBidi"/>
-          <w:sz w:val="28"/>
-          <w:szCs w:val="28"/>
+          <w:rFonts w:ascii="Times New Roman" w:hAnsi="Times New Roman" w:cs="Times New Roman"/>
+          <w:sz w:val="30"/>
+          <w:szCs w:val="30"/>
         </w:rPr>
         <w:t>Navbar</w:t>
       </w:r>
       <w:proofErr w:type="spellEnd"/>
       <w:r>
         <w:rPr>
-          <w:rFonts w:asciiTheme="majorBidi" w:hAnsiTheme="majorBidi" w:cstheme="majorBidi"/>
-          <w:sz w:val="28"/>
-          <w:szCs w:val="28"/>
+          <w:rFonts w:ascii="Times New Roman" w:hAnsi="Times New Roman" w:cs="Times New Roman"/>
+          <w:sz w:val="30"/>
+          <w:szCs w:val="30"/>
         </w:rPr>
         <w:t>.</w:t>
       </w:r>
@@ -1326,18 +1328,19 @@
         <w:r>
           <w:rPr>
             <w:rStyle w:val="Hyperlink"/>
-            <w:rFonts w:asciiTheme="majorBidi" w:hAnsiTheme="majorBidi" w:cstheme="majorBidi"/>
-            <w:sz w:val="28"/>
-            <w:szCs w:val="28"/>
+            <w:rFonts w:ascii="Times New Roman" w:hAnsi="Times New Roman" w:cs="Times New Roman"/>
+            <w:sz w:val="24"/>
+            <w:szCs w:val="24"/>
           </w:rPr>
           <w:t>https://getbootstrap.com/docs/4.0/components/navbar/</w:t>
         </w:r>
       </w:hyperlink>
       <w:r>
         <w:rPr>
-          <w:rFonts w:asciiTheme="majorBidi" w:hAnsiTheme="majorBidi" w:cstheme="majorBidi"/>
-          <w:sz w:val="28"/>
-          <w:szCs w:val="28"/>
+          <w:rStyle w:val="Hyperlink"/>
+          <w:rFonts w:ascii="Times New Roman" w:hAnsi="Times New Roman" w:cs="Times New Roman"/>
+          <w:sz w:val="24"/>
+          <w:szCs w:val="24"/>
         </w:rPr>
         <w:t xml:space="preserve"> </w:t>
       </w:r>
@@ -1352,16 +1355,16 @@
         <w:spacing w:line="240" w:lineRule="auto"/>
         <w:ind w:right="-858"/>
         <w:rPr>
-          <w:rFonts w:asciiTheme="majorBidi" w:hAnsiTheme="majorBidi" w:cstheme="majorBidi"/>
-          <w:sz w:val="28"/>
-          <w:szCs w:val="28"/>
-        </w:rPr>
-      </w:pPr>
-      <w:r>
-        <w:rPr>
-          <w:rFonts w:asciiTheme="majorBidi" w:hAnsiTheme="majorBidi" w:cstheme="majorBidi"/>
-          <w:sz w:val="28"/>
-          <w:szCs w:val="28"/>
+          <w:rFonts w:ascii="Times New Roman" w:hAnsi="Times New Roman" w:cs="Times New Roman"/>
+          <w:sz w:val="30"/>
+          <w:szCs w:val="30"/>
+        </w:rPr>
+      </w:pPr>
+      <w:r>
+        <w:rPr>
+          <w:rFonts w:ascii="Times New Roman" w:hAnsi="Times New Roman" w:cs="Times New Roman"/>
+          <w:sz w:val="30"/>
+          <w:szCs w:val="30"/>
         </w:rPr>
         <w:t>Bootstrap Grid System.</w:t>
       </w:r>
@@ -1372,16 +1375,18 @@
         <w:spacing w:line="240" w:lineRule="auto"/>
         <w:ind w:right="-858"/>
         <w:rPr>
-          <w:rFonts w:asciiTheme="majorBidi" w:hAnsiTheme="majorBidi" w:cstheme="majorBidi"/>
-          <w:sz w:val="28"/>
-          <w:szCs w:val="28"/>
-        </w:rPr>
-      </w:pPr>
-      <w:r>
-        <w:rPr>
-          <w:rFonts w:asciiTheme="majorBidi" w:hAnsiTheme="majorBidi" w:cstheme="majorBidi"/>
-          <w:sz w:val="28"/>
-          <w:szCs w:val="28"/>
+          <w:rStyle w:val="Hyperlink"/>
+          <w:rFonts w:ascii="Times New Roman" w:hAnsi="Times New Roman" w:cs="Times New Roman"/>
+          <w:sz w:val="24"/>
+          <w:szCs w:val="24"/>
+        </w:rPr>
+      </w:pPr>
+      <w:r>
+        <w:rPr>
+          <w:rStyle w:val="Hyperlink"/>
+          <w:rFonts w:ascii="Times New Roman" w:hAnsi="Times New Roman" w:cs="Times New Roman"/>
+          <w:sz w:val="24"/>
+          <w:szCs w:val="24"/>
         </w:rPr>
         <w:t>https://getbootstrap.com/docs/4.0/layout/grid/</w:t>
       </w:r>
@@ -1608,7 +1613,27 @@
           <w:sz w:val="28"/>
           <w:szCs w:val="28"/>
         </w:rPr>
-        <w:t>Create an HTML form that have the following inputs.</w:t>
+        <w:t xml:space="preserve">Create a webpage containing the following </w:t>
+      </w:r>
+      <w:r>
+        <w:rPr>
+          <w:rFonts w:ascii="Times New Roman" w:eastAsia="Times New Roman" w:hAnsi="Times New Roman" w:cs="Simple Bold Jut Out"/>
+          <w:color w:val="000000" w:themeColor="text1"/>
+          <w:spacing w:val="2"/>
+          <w:sz w:val="28"/>
+          <w:szCs w:val="28"/>
+        </w:rPr>
+        <w:t>page</w:t>
+      </w:r>
+      <w:r>
+        <w:rPr>
+          <w:rFonts w:ascii="Times New Roman" w:eastAsia="Times New Roman" w:hAnsi="Times New Roman" w:cs="Simple Bold Jut Out"/>
+          <w:color w:val="000000" w:themeColor="text1"/>
+          <w:spacing w:val="2"/>
+          <w:sz w:val="28"/>
+          <w:szCs w:val="28"/>
+        </w:rPr>
+        <w:t>.</w:t>
       </w:r>
     </w:p>
     <w:p>
@@ -1640,7 +1665,7 @@
         <w:pStyle w:val="ListParagraph"/>
         <w:numPr>
           <w:ilvl w:val="0"/>
-          <w:numId w:val="3"/>
+          <w:numId w:val="4"/>
         </w:numPr>
         <w:ind w:right="-858"/>
         <w:rPr>
@@ -1655,7 +1680,7 @@
           <w:sz w:val="28"/>
           <w:szCs w:val="28"/>
         </w:rPr>
-        <w:t>Two inputs type text for first and last name.</w:t>
+        <w:t>Use Bootstrap.</w:t>
       </w:r>
     </w:p>
     <w:p>
@@ -1663,7 +1688,7 @@
         <w:pStyle w:val="ListParagraph"/>
         <w:numPr>
           <w:ilvl w:val="0"/>
-          <w:numId w:val="3"/>
+          <w:numId w:val="4"/>
         </w:numPr>
         <w:ind w:right="-858"/>
         <w:rPr>
@@ -1678,7 +1703,41 @@
           <w:sz w:val="28"/>
           <w:szCs w:val="28"/>
         </w:rPr>
-        <w:t>Input for the date of birth.</w:t>
+        <w:t>Use Bootstrap</w:t>
+      </w:r>
+      <w:r>
+        <w:rPr>
+          <w:rFonts w:ascii="Times New Roman" w:hAnsi="Times New Roman" w:cs="Times New Roman"/>
+          <w:sz w:val="28"/>
+          <w:szCs w:val="28"/>
+        </w:rPr>
+        <w:t xml:space="preserve"> collapsed</w:t>
+      </w:r>
+      <w:r>
+        <w:rPr>
+          <w:rFonts w:ascii="Times New Roman" w:hAnsi="Times New Roman" w:cs="Times New Roman"/>
+          <w:sz w:val="28"/>
+          <w:szCs w:val="28"/>
+        </w:rPr>
+        <w:t xml:space="preserve"> </w:t>
+      </w:r>
+      <w:proofErr w:type="spellStart"/>
+      <w:r>
+        <w:rPr>
+          <w:rFonts w:ascii="Times New Roman" w:hAnsi="Times New Roman" w:cs="Times New Roman"/>
+          <w:sz w:val="28"/>
+          <w:szCs w:val="28"/>
+        </w:rPr>
+        <w:t>Navbar</w:t>
+      </w:r>
+      <w:proofErr w:type="spellEnd"/>
+      <w:r>
+        <w:rPr>
+          <w:rFonts w:ascii="Times New Roman" w:hAnsi="Times New Roman" w:cs="Times New Roman"/>
+          <w:sz w:val="28"/>
+          <w:szCs w:val="28"/>
+        </w:rPr>
+        <w:t>.</w:t>
       </w:r>
     </w:p>
     <w:p>
@@ -1686,7 +1745,7 @@
         <w:pStyle w:val="ListParagraph"/>
         <w:numPr>
           <w:ilvl w:val="0"/>
-          <w:numId w:val="3"/>
+          <w:numId w:val="4"/>
         </w:numPr>
         <w:ind w:right="-858"/>
         <w:rPr>
@@ -1701,7 +1760,23 @@
           <w:sz w:val="28"/>
           <w:szCs w:val="28"/>
         </w:rPr>
-        <w:t>Select option to select the subject</w:t>
+        <w:t>Us</w:t>
+      </w:r>
+      <w:r>
+        <w:rPr>
+          <w:rFonts w:ascii="Times New Roman" w:hAnsi="Times New Roman" w:cs="Times New Roman"/>
+          <w:sz w:val="28"/>
+          <w:szCs w:val="28"/>
+        </w:rPr>
+        <w:t>e hex color code</w:t>
+      </w:r>
+      <w:r>
+        <w:rPr>
+          <w:rFonts w:ascii="Times New Roman" w:hAnsi="Times New Roman" w:cs="Times New Roman"/>
+          <w:sz w:val="28"/>
+          <w:szCs w:val="28"/>
+        </w:rPr>
+        <w:t>.</w:t>
       </w:r>
     </w:p>
     <w:p>
@@ -1709,7 +1784,7 @@
         <w:pStyle w:val="ListParagraph"/>
         <w:numPr>
           <w:ilvl w:val="0"/>
-          <w:numId w:val="3"/>
+          <w:numId w:val="4"/>
         </w:numPr>
         <w:ind w:right="-858"/>
         <w:rPr>
@@ -1724,49 +1799,15 @@
           <w:sz w:val="28"/>
           <w:szCs w:val="28"/>
         </w:rPr>
-        <w:t>Input type radio to check whether the student a male or female.</w:t>
-      </w:r>
-    </w:p>
-    <w:p>
-      <w:pPr>
-        <w:pStyle w:val="ListParagraph"/>
-        <w:numPr>
-          <w:ilvl w:val="0"/>
-          <w:numId w:val="3"/>
-        </w:numPr>
-        <w:ind w:right="-858"/>
-        <w:rPr>
-          <w:rFonts w:ascii="Times New Roman" w:hAnsi="Times New Roman" w:cs="Times New Roman"/>
-          <w:sz w:val="28"/>
-          <w:szCs w:val="28"/>
-        </w:rPr>
-      </w:pPr>
-      <w:r>
-        <w:rPr>
-          <w:rFonts w:ascii="Times New Roman" w:hAnsi="Times New Roman" w:cs="Times New Roman"/>
-          <w:sz w:val="28"/>
-          <w:szCs w:val="28"/>
-        </w:rPr>
-        <w:t>The form should be well designed.</w:t>
-      </w:r>
-    </w:p>
-    <w:p>
-      <w:pPr>
-        <w:ind w:left="360" w:right="-858"/>
-        <w:jc w:val="center"/>
-        <w:rPr>
-          <w:rFonts w:ascii="Times New Roman" w:hAnsi="Times New Roman" w:cs="Times New Roman"/>
-          <w:sz w:val="28"/>
-          <w:szCs w:val="28"/>
-        </w:rPr>
-      </w:pPr>
-    </w:p>
-    <w:p>
-      <w:pPr>
-        <w:jc w:val="center"/>
-      </w:pPr>
+        <w:t>Use Google fonts to change the font type of the text.</w:t>
+      </w:r>
       <w:bookmarkStart w:id="0" w:name="_GoBack"/>
       <w:bookmarkEnd w:id="0"/>
+    </w:p>
+    <w:p>
+      <w:pPr>
+        <w:jc w:val="center"/>
+      </w:pPr>
     </w:p>
     <w:p/>
     <w:p/>
@@ -1955,6 +1996,92 @@
     </w:lvl>
   </w:abstractNum>
   <w:abstractNum w:abstractNumId="2" w15:restartNumberingAfterBreak="0">
+    <w:nsid w:val="484F3179"/>
+    <w:multiLevelType w:val="hybridMultilevel"/>
+    <w:tmpl w:val="6A3C1BD4"/>
+    <w:lvl w:ilvl="0" w:tplc="0809000F">
+      <w:start w:val="1"/>
+      <w:numFmt w:val="decimal"/>
+      <w:lvlText w:val="%1."/>
+      <w:lvlJc w:val="left"/>
+      <w:pPr>
+        <w:ind w:left="1080" w:hanging="360"/>
+      </w:pPr>
+    </w:lvl>
+    <w:lvl w:ilvl="1" w:tplc="08090019" w:tentative="1">
+      <w:start w:val="1"/>
+      <w:numFmt w:val="lowerLetter"/>
+      <w:lvlText w:val="%2."/>
+      <w:lvlJc w:val="left"/>
+      <w:pPr>
+        <w:ind w:left="1800" w:hanging="360"/>
+      </w:pPr>
+    </w:lvl>
+    <w:lvl w:ilvl="2" w:tplc="0809001B" w:tentative="1">
+      <w:start w:val="1"/>
+      <w:numFmt w:val="lowerRoman"/>
+      <w:lvlText w:val="%3."/>
+      <w:lvlJc w:val="right"/>
+      <w:pPr>
+        <w:ind w:left="2520" w:hanging="180"/>
+      </w:pPr>
+    </w:lvl>
+    <w:lvl w:ilvl="3" w:tplc="0809000F" w:tentative="1">
+      <w:start w:val="1"/>
+      <w:numFmt w:val="decimal"/>
+      <w:lvlText w:val="%4."/>
+      <w:lvlJc w:val="left"/>
+      <w:pPr>
+        <w:ind w:left="3240" w:hanging="360"/>
+      </w:pPr>
+    </w:lvl>
+    <w:lvl w:ilvl="4" w:tplc="08090019" w:tentative="1">
+      <w:start w:val="1"/>
+      <w:numFmt w:val="lowerLetter"/>
+      <w:lvlText w:val="%5."/>
+      <w:lvlJc w:val="left"/>
+      <w:pPr>
+        <w:ind w:left="3960" w:hanging="360"/>
+      </w:pPr>
+    </w:lvl>
+    <w:lvl w:ilvl="5" w:tplc="0809001B" w:tentative="1">
+      <w:start w:val="1"/>
+      <w:numFmt w:val="lowerRoman"/>
+      <w:lvlText w:val="%6."/>
+      <w:lvlJc w:val="right"/>
+      <w:pPr>
+        <w:ind w:left="4680" w:hanging="180"/>
+      </w:pPr>
+    </w:lvl>
+    <w:lvl w:ilvl="6" w:tplc="0809000F" w:tentative="1">
+      <w:start w:val="1"/>
+      <w:numFmt w:val="decimal"/>
+      <w:lvlText w:val="%7."/>
+      <w:lvlJc w:val="left"/>
+      <w:pPr>
+        <w:ind w:left="5400" w:hanging="360"/>
+      </w:pPr>
+    </w:lvl>
+    <w:lvl w:ilvl="7" w:tplc="08090019" w:tentative="1">
+      <w:start w:val="1"/>
+      <w:numFmt w:val="lowerLetter"/>
+      <w:lvlText w:val="%8."/>
+      <w:lvlJc w:val="left"/>
+      <w:pPr>
+        <w:ind w:left="6120" w:hanging="360"/>
+      </w:pPr>
+    </w:lvl>
+    <w:lvl w:ilvl="8" w:tplc="0809001B" w:tentative="1">
+      <w:start w:val="1"/>
+      <w:numFmt w:val="lowerRoman"/>
+      <w:lvlText w:val="%9."/>
+      <w:lvlJc w:val="right"/>
+      <w:pPr>
+        <w:ind w:left="6840" w:hanging="180"/>
+      </w:pPr>
+    </w:lvl>
+  </w:abstractNum>
+  <w:abstractNum w:abstractNumId="3" w15:restartNumberingAfterBreak="0">
     <w:nsid w:val="713438D5"/>
     <w:multiLevelType w:val="hybridMultilevel"/>
     <w:tmpl w:val="CB063F14"/>
@@ -2044,10 +2171,13 @@
     <w:abstractNumId w:val="0"/>
   </w:num>
   <w:num w:numId="2">
-    <w:abstractNumId w:val="2"/>
+    <w:abstractNumId w:val="3"/>
   </w:num>
   <w:num w:numId="3">
     <w:abstractNumId w:val="1"/>
+  </w:num>
+  <w:num w:numId="4">
+    <w:abstractNumId w:val="2"/>
   </w:num>
 </w:numbering>
 </file>
@@ -2865,7 +2995,7 @@
 </file>
 
 <file path=customXml/itemProps1.xml><?xml version="1.0" encoding="utf-8"?>
-<ds:datastoreItem xmlns:ds="http://schemas.openxmlformats.org/officeDocument/2006/customXml" ds:itemID="{1C117B7B-9C6E-44D8-BE11-CFA757A2FB45}">
+<ds:datastoreItem xmlns:ds="http://schemas.openxmlformats.org/officeDocument/2006/customXml" ds:itemID="{77FB7462-4A8F-46F9-8C14-DBE180375E79}">
   <ds:schemaRefs>
     <ds:schemaRef ds:uri="http://schemas.openxmlformats.org/officeDocument/2006/bibliography"/>
   </ds:schemaRefs>

</xml_diff>

<commit_message>
added ex to bootstrap plan
</commit_message>
<xml_diff>
--- a/Plans/14th week Bootstrap.docx
+++ b/Plans/14th week Bootstrap.docx
@@ -1801,15 +1801,46 @@
         </w:rPr>
         <w:t>Use Google fonts to change the font type of the text.</w:t>
       </w:r>
-      <w:bookmarkStart w:id="0" w:name="_GoBack"/>
+    </w:p>
+    <w:p>
+      <w:pPr>
+        <w:jc w:val="center"/>
+      </w:pPr>
+    </w:p>
+    <w:bookmarkStart w:id="0" w:name="_GoBack"/>
+    <w:p>
+      <w:pPr>
+        <w:jc w:val="center"/>
+      </w:pPr>
+      <w:r>
+        <w:object w:dxaOrig="1543" w:dyaOrig="995">
+          <v:shapetype id="_x0000_t75" coordsize="21600,21600" o:spt="75" o:preferrelative="t" path="m@4@5l@4@11@9@11@9@5xe" filled="f" stroked="f">
+            <v:stroke joinstyle="miter"/>
+            <v:formulas>
+              <v:f eqn="if lineDrawn pixelLineWidth 0"/>
+              <v:f eqn="sum @0 1 0"/>
+              <v:f eqn="sum 0 0 @1"/>
+              <v:f eqn="prod @2 1 2"/>
+              <v:f eqn="prod @3 21600 pixelWidth"/>
+              <v:f eqn="prod @3 21600 pixelHeight"/>
+              <v:f eqn="sum @0 0 1"/>
+              <v:f eqn="prod @6 1 2"/>
+              <v:f eqn="prod @7 21600 pixelWidth"/>
+              <v:f eqn="sum @8 21600 0"/>
+              <v:f eqn="prod @7 21600 pixelHeight"/>
+              <v:f eqn="sum @10 21600 0"/>
+            </v:formulas>
+            <v:path o:extrusionok="f" gradientshapeok="t" o:connecttype="rect"/>
+            <o:lock v:ext="edit" aspectratio="t"/>
+          </v:shapetype>
+          <v:shape id="_x0000_i1025" type="#_x0000_t75" style="width:77pt;height:49.45pt" o:ole="">
+            <v:imagedata r:id="rId12" o:title=""/>
+          </v:shape>
+          <o:OLEObject Type="Embed" ProgID="Package" ShapeID="_x0000_i1025" DrawAspect="Icon" ObjectID="_1585583960" r:id="rId13"/>
+        </w:object>
+      </w:r>
       <w:bookmarkEnd w:id="0"/>
     </w:p>
-    <w:p>
-      <w:pPr>
-        <w:jc w:val="center"/>
-      </w:pPr>
-    </w:p>
-    <w:p/>
     <w:p/>
     <w:sectPr>
       <w:pgSz w:w="12240" w:h="15840"/>
@@ -2995,7 +3026,7 @@
 </file>
 
 <file path=customXml/itemProps1.xml><?xml version="1.0" encoding="utf-8"?>
-<ds:datastoreItem xmlns:ds="http://schemas.openxmlformats.org/officeDocument/2006/customXml" ds:itemID="{77FB7462-4A8F-46F9-8C14-DBE180375E79}">
+<ds:datastoreItem xmlns:ds="http://schemas.openxmlformats.org/officeDocument/2006/customXml" ds:itemID="{620A9BF7-19FA-4872-B26C-506B55C3B1BF}">
   <ds:schemaRefs>
     <ds:schemaRef ds:uri="http://schemas.openxmlformats.org/officeDocument/2006/bibliography"/>
   </ds:schemaRefs>

</xml_diff>